<commit_message>
Source files are updated, executables added
</commit_message>
<xml_diff>
--- a/Project Plan.docx
+++ b/Project Plan.docx
@@ -511,14 +511,7 @@
                 <w:sz w:val="22"/>
                 <w:szCs w:val="22"/>
               </w:rPr>
-              <w:t>03/05</w:t>
-            </w:r>
-            <w:r>
-              <w:rPr>
-                <w:sz w:val="22"/>
-                <w:szCs w:val="22"/>
-              </w:rPr>
-              <w:t>/2021</w:t>
+              <w:t>03/05/2021</w:t>
             </w:r>
           </w:p>
         </w:tc>
@@ -623,8 +616,6 @@
               </w:rPr>
               <w:t>v 1.2</w:t>
             </w:r>
-            <w:bookmarkStart w:id="0" w:name="_GoBack"/>
-            <w:bookmarkEnd w:id="0"/>
           </w:p>
         </w:tc>
       </w:tr>
@@ -678,8 +669,8 @@
           <w:color w:val="0000FF"/>
         </w:rPr>
       </w:pPr>
-      <w:bookmarkStart w:id="1" w:name="_heading=h.1vi7mv79mhas" w:colFirst="0" w:colLast="0"/>
-      <w:bookmarkEnd w:id="1"/>
+      <w:bookmarkStart w:id="0" w:name="_heading=h.1vi7mv79mhas" w:colFirst="0" w:colLast="0"/>
+      <w:bookmarkEnd w:id="0"/>
       <w:r>
         <w:rPr>
           <w:rFonts w:ascii="Times" w:eastAsia="Times" w:hAnsi="Times" w:cs="Times"/>
@@ -1170,10 +1161,7 @@
         <w:jc w:val="both"/>
       </w:pPr>
       <w:r>
-        <w:t>Furthermore, all the team members actively participate in quality assurance activities such as reviewing project documents and support other projects in requested quality assurance activities. In addition to current team members, additional team members wi</w:t>
-      </w:r>
-      <w:r>
-        <w:t xml:space="preserve">ll be determined as the independent quality team who are members of other projects.   </w:t>
+        <w:t xml:space="preserve">Furthermore, all the team members actively participate in quality assurance activities such as reviewing project documents and support other projects in requested quality assurance activities. In addition to current team members, additional team members will be determined as the independent quality team who are members of other projects.   </w:t>
       </w:r>
     </w:p>
     <w:p>
@@ -1198,13 +1186,7 @@
         <w:jc w:val="both"/>
       </w:pPr>
       <w:r>
-        <w:t xml:space="preserve">Unified Process Iterative Development software development methodology is going to be followed during the project. In order to track </w:t>
-      </w:r>
-      <w:r>
-        <w:t>progress of the project, Velocity is tracked and a Burndown Chart of the related iteration shall be reported at the end of each iteration to track the trend of the project. The estimated velocity for each task shall be determined by the team and the target</w:t>
-      </w:r>
-      <w:r>
-        <w:t xml:space="preserve"> velocity is not remaining below that estimation. </w:t>
+        <w:t xml:space="preserve">Unified Process Iterative Development software development methodology is going to be followed during the project. In order to track progress of the project, Velocity is tracked and a Burndown Chart of the related iteration shall be reported at the end of each iteration to track the trend of the project. The estimated velocity for each task shall be determined by the team and the target velocity is not remaining below that estimation. </w:t>
       </w:r>
     </w:p>
     <w:p>
@@ -2100,10 +2082,7 @@
               <w:jc w:val="both"/>
             </w:pPr>
             <w:r>
-              <w:t>Run prepared Test</w:t>
-            </w:r>
-            <w:r>
-              <w:t xml:space="preserve"> cases.</w:t>
+              <w:t>Run prepared Test cases.</w:t>
             </w:r>
           </w:p>
         </w:tc>
@@ -2482,21 +2461,6 @@
               <w:jc w:val="both"/>
             </w:pPr>
             <w:r>
-              <w:t>Implement UC5,  Main Success Scenario</w:t>
-            </w:r>
-          </w:p>
-          <w:p>
-            <w:pPr>
-              <w:keepLines/>
-              <w:numPr>
-                <w:ilvl w:val="0"/>
-                <w:numId w:val="2"/>
-              </w:numPr>
-              <w:spacing w:after="120" w:line="360" w:lineRule="auto"/>
-              <w:ind w:left="0" w:hanging="2"/>
-              <w:jc w:val="both"/>
-            </w:pPr>
-            <w:r>
               <w:t>Prepare Test Cases for UC4</w:t>
             </w:r>
           </w:p>
@@ -2584,42 +2548,15 @@
                 <w:ilvl w:val="0"/>
                 <w:numId w:val="7"/>
               </w:numPr>
-              <w:spacing w:before="60" w:line="360" w:lineRule="auto"/>
-              <w:ind w:left="0" w:hanging="2"/>
-              <w:jc w:val="both"/>
-            </w:pPr>
-            <w:r>
-              <w:t>Implement UC5, Extensions</w:t>
-            </w:r>
-          </w:p>
-          <w:p>
-            <w:pPr>
-              <w:keepLines/>
-              <w:numPr>
-                <w:ilvl w:val="0"/>
-                <w:numId w:val="7"/>
-              </w:numPr>
               <w:spacing w:after="120" w:line="360" w:lineRule="auto"/>
               <w:ind w:left="0" w:hanging="2"/>
               <w:jc w:val="both"/>
             </w:pPr>
             <w:r>
-              <w:t>Implement UC6,  Main Success Scenario</w:t>
-            </w:r>
-          </w:p>
-          <w:p>
-            <w:pPr>
-              <w:keepLines/>
-              <w:numPr>
-                <w:ilvl w:val="0"/>
-                <w:numId w:val="7"/>
-              </w:numPr>
-              <w:spacing w:after="120" w:line="360" w:lineRule="auto"/>
-              <w:ind w:left="0" w:hanging="2"/>
-              <w:jc w:val="both"/>
-            </w:pPr>
-            <w:r>
-              <w:t>Prepare Test Cases for UC5</w:t>
+              <w:t xml:space="preserve">Implement UC6, </w:t>
+            </w:r>
+            <w:r>
+              <w:t>Main Success Scenario</w:t>
             </w:r>
           </w:p>
           <w:p>
@@ -2726,21 +2663,6 @@
               <w:jc w:val="both"/>
             </w:pPr>
             <w:r>
-              <w:t>Implement UC7,  Main Success Scenario</w:t>
-            </w:r>
-          </w:p>
-          <w:p>
-            <w:pPr>
-              <w:keepLines/>
-              <w:numPr>
-                <w:ilvl w:val="0"/>
-                <w:numId w:val="8"/>
-              </w:numPr>
-              <w:spacing w:after="120" w:line="360" w:lineRule="auto"/>
-              <w:ind w:left="0" w:hanging="2"/>
-              <w:jc w:val="both"/>
-            </w:pPr>
-            <w:r>
               <w:t>Prepare Test Cases for UC6</w:t>
             </w:r>
           </w:p>
@@ -2820,29 +2742,17 @@
               <w:jc w:val="both"/>
             </w:pPr>
             <w:r>
-              <w:t>C5(iteration#9)</w:t>
-            </w:r>
-          </w:p>
-        </w:tc>
-        <w:tc>
-          <w:tcPr>
-            <w:tcW w:w="0" w:type="auto"/>
-          </w:tcPr>
-          <w:p>
-            <w:pPr>
-              <w:keepLines/>
-              <w:numPr>
-                <w:ilvl w:val="0"/>
-                <w:numId w:val="3"/>
-              </w:numPr>
-              <w:spacing w:before="60" w:line="360" w:lineRule="auto"/>
-              <w:ind w:left="0" w:hanging="2"/>
-              <w:jc w:val="both"/>
-            </w:pPr>
-            <w:r>
-              <w:t>Implement UC7, Extensions</w:t>
-            </w:r>
-          </w:p>
+              <w:t>C6</w:t>
+            </w:r>
+            <w:r>
+              <w:t>(iteration#9)</w:t>
+            </w:r>
+          </w:p>
+        </w:tc>
+        <w:tc>
+          <w:tcPr>
+            <w:tcW w:w="0" w:type="auto"/>
+          </w:tcPr>
           <w:p>
             <w:pPr>
               <w:keepLines/>
@@ -2855,22 +2765,10 @@
               <w:jc w:val="both"/>
             </w:pPr>
             <w:r>
-              <w:t>Implement UC8,  Main Success Scenario</w:t>
-            </w:r>
-          </w:p>
-          <w:p>
-            <w:pPr>
-              <w:keepLines/>
-              <w:numPr>
-                <w:ilvl w:val="0"/>
-                <w:numId w:val="3"/>
-              </w:numPr>
-              <w:spacing w:after="120" w:line="360" w:lineRule="auto"/>
-              <w:ind w:left="0" w:hanging="2"/>
-              <w:jc w:val="both"/>
-            </w:pPr>
-            <w:r>
-              <w:t>Prepare Test Cases for UC7</w:t>
+              <w:t xml:space="preserve">Implement UC8, </w:t>
+            </w:r>
+            <w:r>
+              <w:t>Main Success Scenario</w:t>
             </w:r>
           </w:p>
           <w:p>
@@ -2949,7 +2847,10 @@
               <w:jc w:val="both"/>
             </w:pPr>
             <w:r>
-              <w:t>C6(iteration#10)</w:t>
+              <w:t>C7</w:t>
+            </w:r>
+            <w:r>
+              <w:t>(iteration#10)</w:t>
             </w:r>
           </w:p>
         </w:tc>
@@ -3049,6 +2950,8 @@
         <w:ind w:left="0" w:hanging="2"/>
         <w:jc w:val="both"/>
       </w:pPr>
+      <w:bookmarkStart w:id="1" w:name="_GoBack"/>
+      <w:bookmarkEnd w:id="1"/>
     </w:p>
     <w:p>
       <w:pPr>
@@ -3110,13 +3013,7 @@
         <w:rPr>
           <w:rFonts w:ascii="Times" w:eastAsia="Times" w:hAnsi="Times" w:cs="Times"/>
         </w:rPr>
-        <w:t>Size estimate should not be calcula</w:t>
-      </w:r>
-      <w:r>
-        <w:rPr>
-          <w:rFonts w:ascii="Times" w:eastAsia="Times" w:hAnsi="Times" w:cs="Times"/>
-        </w:rPr>
-        <w:t>ted as an hour but in points.</w:t>
+        <w:t>Size estimate should not be calculated as an hour but in points.</w:t>
       </w:r>
     </w:p>
     <w:p>

</xml_diff>